<commit_message>
Update do aps 2.0
Update com todas as informações básicas até o presente momento
</commit_message>
<xml_diff>
--- a/Aps Word.docx
+++ b/Aps Word.docx
@@ -47,6 +47,8 @@
         <w:jc w:val="center"/>
         <w:rPr>
           <w:rFonts w:cs="Arial"/>
+          <w:b/>
+          <w:bCs/>
           <w:sz w:val="28"/>
           <w:szCs w:val="28"/>
         </w:rPr>
@@ -57,6 +59,8 @@
         <w:jc w:val="center"/>
         <w:rPr>
           <w:rFonts w:cs="Arial"/>
+          <w:b/>
+          <w:bCs/>
           <w:sz w:val="28"/>
           <w:szCs w:val="28"/>
         </w:rPr>
@@ -71,7 +75,956 @@
         <mc:AlternateContent>
           <mc:Choice Requires="wps">
             <w:drawing>
-              <wp:anchor distT="0" distB="0" distL="114300" distR="114300" simplePos="0" relativeHeight="251662336" behindDoc="0" locked="0" layoutInCell="1" allowOverlap="1" wp14:anchorId="559A8703" wp14:editId="1D79A0EA">
+              <wp:anchor distT="0" distB="0" distL="114300" distR="114300" simplePos="0" relativeHeight="251670528" behindDoc="0" locked="0" layoutInCell="1" allowOverlap="1" wp14:anchorId="35A9B7B6" wp14:editId="043ABB80">
+                <wp:simplePos x="0" y="0"/>
+                <wp:positionH relativeFrom="column">
+                  <wp:posOffset>3733800</wp:posOffset>
+                </wp:positionH>
+                <wp:positionV relativeFrom="paragraph">
+                  <wp:posOffset>220345</wp:posOffset>
+                </wp:positionV>
+                <wp:extent cx="0" cy="2343150"/>
+                <wp:effectExtent l="0" t="0" r="38100" b="19050"/>
+                <wp:wrapNone/>
+                <wp:docPr id="9" name="Conector reto 9"/>
+                <wp:cNvGraphicFramePr/>
+                <a:graphic xmlns:a="http://schemas.openxmlformats.org/drawingml/2006/main">
+                  <a:graphicData uri="http://schemas.microsoft.com/office/word/2010/wordprocessingShape">
+                    <wps:wsp>
+                      <wps:cNvCnPr/>
+                      <wps:spPr>
+                        <a:xfrm>
+                          <a:off x="0" y="0"/>
+                          <a:ext cx="0" cy="2343150"/>
+                        </a:xfrm>
+                        <a:prstGeom prst="line">
+                          <a:avLst/>
+                        </a:prstGeom>
+                      </wps:spPr>
+                      <wps:style>
+                        <a:lnRef idx="1">
+                          <a:schemeClr val="dk1"/>
+                        </a:lnRef>
+                        <a:fillRef idx="0">
+                          <a:schemeClr val="dk1"/>
+                        </a:fillRef>
+                        <a:effectRef idx="0">
+                          <a:schemeClr val="dk1"/>
+                        </a:effectRef>
+                        <a:fontRef idx="minor">
+                          <a:schemeClr val="tx1"/>
+                        </a:fontRef>
+                      </wps:style>
+                      <wps:bodyPr/>
+                    </wps:wsp>
+                  </a:graphicData>
+                </a:graphic>
+              </wp:anchor>
+            </w:drawing>
+          </mc:Choice>
+          <mc:Fallback>
+            <w:pict>
+              <v:line w14:anchorId="003806BF" id="Conector reto 9" o:spid="_x0000_s1026" style="position:absolute;z-index:251670528;visibility:visible;mso-wrap-style:square;mso-wrap-distance-left:9pt;mso-wrap-distance-top:0;mso-wrap-distance-right:9pt;mso-wrap-distance-bottom:0;mso-position-horizontal:absolute;mso-position-horizontal-relative:text;mso-position-vertical:absolute;mso-position-vertical-relative:text" from="294pt,17.35pt" to="294pt,201.85pt" o:gfxdata="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" strokecolor="black [3200]" strokeweight=".5pt">
+                <v:stroke joinstyle="miter"/>
+              </v:line>
+            </w:pict>
+          </mc:Fallback>
+        </mc:AlternateContent>
+      </w:r>
+    </w:p>
+    <w:p>
+      <w:pPr>
+        <w:jc w:val="center"/>
+        <w:rPr>
+          <w:rFonts w:cs="Arial"/>
+          <w:b/>
+          <w:bCs/>
+          <w:sz w:val="28"/>
+          <w:szCs w:val="28"/>
+        </w:rPr>
+      </w:pPr>
+      <w:r>
+        <w:rPr>
+          <w:rFonts w:cs="Arial"/>
+          <w:noProof/>
+          <w:sz w:val="28"/>
+          <w:szCs w:val="28"/>
+        </w:rPr>
+        <mc:AlternateContent>
+          <mc:Choice Requires="wps">
+            <w:drawing>
+              <wp:anchor distT="0" distB="0" distL="114300" distR="114300" simplePos="0" relativeHeight="251668480" behindDoc="0" locked="0" layoutInCell="1" allowOverlap="1" wp14:anchorId="4441C352" wp14:editId="622571D7">
+                <wp:simplePos x="0" y="0"/>
+                <wp:positionH relativeFrom="margin">
+                  <wp:posOffset>0</wp:posOffset>
+                </wp:positionH>
+                <wp:positionV relativeFrom="paragraph">
+                  <wp:posOffset>220345</wp:posOffset>
+                </wp:positionV>
+                <wp:extent cx="3341370" cy="1676400"/>
+                <wp:effectExtent l="0" t="0" r="0" b="0"/>
+                <wp:wrapNone/>
+                <wp:docPr id="8" name="Caixa de Texto 8"/>
+                <wp:cNvGraphicFramePr/>
+                <a:graphic xmlns:a="http://schemas.openxmlformats.org/drawingml/2006/main">
+                  <a:graphicData uri="http://schemas.microsoft.com/office/word/2010/wordprocessingShape">
+                    <wps:wsp>
+                      <wps:cNvSpPr txBox="1"/>
+                      <wps:spPr>
+                        <a:xfrm>
+                          <a:off x="0" y="0"/>
+                          <a:ext cx="3341370" cy="1676400"/>
+                        </a:xfrm>
+                        <a:prstGeom prst="rect">
+                          <a:avLst/>
+                        </a:prstGeom>
+                        <a:noFill/>
+                        <a:ln w="6350">
+                          <a:noFill/>
+                        </a:ln>
+                      </wps:spPr>
+                      <wps:txbx>
+                        <w:txbxContent>
+                          <w:p>
+                            <w:pPr>
+                              <w:jc w:val="right"/>
+                              <w:rPr>
+                                <w:rFonts w:cs="Arial"/>
+                                <w:sz w:val="28"/>
+                                <w:szCs w:val="28"/>
+                              </w:rPr>
+                            </w:pPr>
+                            <w:r>
+                              <w:rPr>
+                                <w:rFonts w:cs="Arial"/>
+                                <w:sz w:val="28"/>
+                                <w:szCs w:val="28"/>
+                              </w:rPr>
+                              <w:t>GABRIEL TOTH GONÇALVES</w:t>
+                            </w:r>
+                          </w:p>
+                          <w:p>
+                            <w:pPr>
+                              <w:jc w:val="right"/>
+                              <w:rPr>
+                                <w:rFonts w:cs="Arial"/>
+                                <w:sz w:val="28"/>
+                                <w:szCs w:val="28"/>
+                              </w:rPr>
+                            </w:pPr>
+                            <w:r>
+                              <w:rPr>
+                                <w:rFonts w:cs="Arial"/>
+                                <w:sz w:val="28"/>
+                                <w:szCs w:val="28"/>
+                              </w:rPr>
+                              <w:t>N</w:t>
+                            </w:r>
+                            <w:r>
+                              <w:rPr>
+                                <w:rFonts w:cs="Arial"/>
+                                <w:sz w:val="28"/>
+                                <w:szCs w:val="28"/>
+                              </w:rPr>
+                              <w:t>ATHAN NICOLAU DE OLIVEIRA</w:t>
+                            </w:r>
+                          </w:p>
+                          <w:p>
+                            <w:pPr>
+                              <w:jc w:val="right"/>
+                              <w:rPr>
+                                <w:rFonts w:cs="Arial"/>
+                                <w:sz w:val="28"/>
+                                <w:szCs w:val="28"/>
+                              </w:rPr>
+                            </w:pPr>
+                            <w:r>
+                              <w:rPr>
+                                <w:rFonts w:cs="Arial"/>
+                                <w:sz w:val="28"/>
+                                <w:szCs w:val="28"/>
+                              </w:rPr>
+                              <w:t>F</w:t>
+                            </w:r>
+                            <w:r>
+                              <w:rPr>
+                                <w:rFonts w:cs="Arial"/>
+                                <w:sz w:val="28"/>
+                                <w:szCs w:val="28"/>
+                              </w:rPr>
+                              <w:t xml:space="preserve">ERNANDO LOSSANI FILHO </w:t>
+                            </w:r>
+                          </w:p>
+                          <w:p>
+                            <w:pPr>
+                              <w:jc w:val="right"/>
+                              <w:rPr>
+                                <w:rFonts w:cs="Arial"/>
+                                <w:sz w:val="28"/>
+                                <w:szCs w:val="28"/>
+                              </w:rPr>
+                            </w:pPr>
+                            <w:r>
+                              <w:rPr>
+                                <w:rFonts w:cs="Arial"/>
+                                <w:sz w:val="28"/>
+                                <w:szCs w:val="28"/>
+                              </w:rPr>
+                              <w:t>RODRIGO JOAQUIM SOUSA DE LIMA</w:t>
+                            </w:r>
+                          </w:p>
+                          <w:p>
+                            <w:pPr>
+                              <w:jc w:val="right"/>
+                              <w:rPr>
+                                <w:rFonts w:cs="Arial"/>
+                                <w:sz w:val="28"/>
+                                <w:szCs w:val="28"/>
+                              </w:rPr>
+                            </w:pPr>
+                            <w:r>
+                              <w:rPr>
+                                <w:rFonts w:cs="Arial"/>
+                                <w:sz w:val="28"/>
+                                <w:szCs w:val="28"/>
+                              </w:rPr>
+                              <w:t xml:space="preserve"> MATHEUS BERNARDO M VICENTE</w:t>
+                            </w:r>
+                          </w:p>
+                        </w:txbxContent>
+                      </wps:txbx>
+                      <wps:bodyPr rot="0" spcFirstLastPara="0" vertOverflow="overflow" horzOverflow="overflow" vert="horz" wrap="square" lIns="91440" tIns="45720" rIns="91440" bIns="45720" numCol="1" spcCol="0" rtlCol="0" fromWordArt="0" anchor="t" anchorCtr="0" forceAA="0" compatLnSpc="1">
+                        <a:prstTxWarp prst="textNoShape">
+                          <a:avLst/>
+                        </a:prstTxWarp>
+                        <a:noAutofit/>
+                      </wps:bodyPr>
+                    </wps:wsp>
+                  </a:graphicData>
+                </a:graphic>
+                <wp14:sizeRelH relativeFrom="margin">
+                  <wp14:pctWidth>0</wp14:pctWidth>
+                </wp14:sizeRelH>
+                <wp14:sizeRelV relativeFrom="margin">
+                  <wp14:pctHeight>0</wp14:pctHeight>
+                </wp14:sizeRelV>
+              </wp:anchor>
+            </w:drawing>
+          </mc:Choice>
+          <mc:Fallback>
+            <w:pict>
+              <v:shapetype w14:anchorId="4441C352" id="_x0000_t202" coordsize="21600,21600" o:spt="202" path="m,l,21600r21600,l21600,xe">
+                <v:stroke joinstyle="miter"/>
+                <v:path gradientshapeok="t" o:connecttype="rect"/>
+              </v:shapetype>
+              <v:shape id="Caixa de Texto 8" o:spid="_x0000_s1026" type="#_x0000_t202" style="position:absolute;left:0;text-align:left;margin-left:0;margin-top:17.35pt;width:263.1pt;height:132pt;z-index:251668480;visibility:visible;mso-wrap-style:square;mso-width-percent:0;mso-height-percent:0;mso-wrap-distance-left:9pt;mso-wrap-distance-top:0;mso-wrap-distance-right:9pt;mso-wrap-distance-bottom:0;mso-position-horizontal:absolute;mso-position-horizontal-relative:margin;mso-position-vertical:absolute;mso-position-vertical-relative:text;mso-width-percent:0;mso-height-percent:0;mso-width-relative:margin;mso-height-relative:margin;v-text-anchor:top" o:gfxdata="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" filled="f" stroked="f" strokeweight=".5pt">
+                <v:textbox>
+                  <w:txbxContent>
+                    <w:p>
+                      <w:pPr>
+                        <w:jc w:val="right"/>
+                        <w:rPr>
+                          <w:rFonts w:cs="Arial"/>
+                          <w:sz w:val="28"/>
+                          <w:szCs w:val="28"/>
+                        </w:rPr>
+                      </w:pPr>
+                      <w:r>
+                        <w:rPr>
+                          <w:rFonts w:cs="Arial"/>
+                          <w:sz w:val="28"/>
+                          <w:szCs w:val="28"/>
+                        </w:rPr>
+                        <w:t>GABRIEL TOTH GONÇALVES</w:t>
+                      </w:r>
+                    </w:p>
+                    <w:p>
+                      <w:pPr>
+                        <w:jc w:val="right"/>
+                        <w:rPr>
+                          <w:rFonts w:cs="Arial"/>
+                          <w:sz w:val="28"/>
+                          <w:szCs w:val="28"/>
+                        </w:rPr>
+                      </w:pPr>
+                      <w:r>
+                        <w:rPr>
+                          <w:rFonts w:cs="Arial"/>
+                          <w:sz w:val="28"/>
+                          <w:szCs w:val="28"/>
+                        </w:rPr>
+                        <w:t>N</w:t>
+                      </w:r>
+                      <w:r>
+                        <w:rPr>
+                          <w:rFonts w:cs="Arial"/>
+                          <w:sz w:val="28"/>
+                          <w:szCs w:val="28"/>
+                        </w:rPr>
+                        <w:t>ATHAN NICOLAU DE OLIVEIRA</w:t>
+                      </w:r>
+                    </w:p>
+                    <w:p>
+                      <w:pPr>
+                        <w:jc w:val="right"/>
+                        <w:rPr>
+                          <w:rFonts w:cs="Arial"/>
+                          <w:sz w:val="28"/>
+                          <w:szCs w:val="28"/>
+                        </w:rPr>
+                      </w:pPr>
+                      <w:r>
+                        <w:rPr>
+                          <w:rFonts w:cs="Arial"/>
+                          <w:sz w:val="28"/>
+                          <w:szCs w:val="28"/>
+                        </w:rPr>
+                        <w:t>F</w:t>
+                      </w:r>
+                      <w:r>
+                        <w:rPr>
+                          <w:rFonts w:cs="Arial"/>
+                          <w:sz w:val="28"/>
+                          <w:szCs w:val="28"/>
+                        </w:rPr>
+                        <w:t xml:space="preserve">ERNANDO LOSSANI FILHO </w:t>
+                      </w:r>
+                    </w:p>
+                    <w:p>
+                      <w:pPr>
+                        <w:jc w:val="right"/>
+                        <w:rPr>
+                          <w:rFonts w:cs="Arial"/>
+                          <w:sz w:val="28"/>
+                          <w:szCs w:val="28"/>
+                        </w:rPr>
+                      </w:pPr>
+                      <w:r>
+                        <w:rPr>
+                          <w:rFonts w:cs="Arial"/>
+                          <w:sz w:val="28"/>
+                          <w:szCs w:val="28"/>
+                        </w:rPr>
+                        <w:t>RODRIGO JOAQUIM SOUSA DE LIMA</w:t>
+                      </w:r>
+                    </w:p>
+                    <w:p>
+                      <w:pPr>
+                        <w:jc w:val="right"/>
+                        <w:rPr>
+                          <w:rFonts w:cs="Arial"/>
+                          <w:sz w:val="28"/>
+                          <w:szCs w:val="28"/>
+                        </w:rPr>
+                      </w:pPr>
+                      <w:r>
+                        <w:rPr>
+                          <w:rFonts w:cs="Arial"/>
+                          <w:sz w:val="28"/>
+                          <w:szCs w:val="28"/>
+                        </w:rPr>
+                        <w:t xml:space="preserve"> MATHEUS BERNARDO M VICENTE</w:t>
+                      </w:r>
+                    </w:p>
+                  </w:txbxContent>
+                </v:textbox>
+                <w10:wrap anchorx="margin"/>
+              </v:shape>
+            </w:pict>
+          </mc:Fallback>
+        </mc:AlternateContent>
+      </w:r>
+      <w:r>
+        <w:rPr>
+          <w:rFonts w:cs="Arial"/>
+          <w:noProof/>
+          <w:sz w:val="28"/>
+          <w:szCs w:val="28"/>
+        </w:rPr>
+        <mc:AlternateContent>
+          <mc:Choice Requires="wps">
+            <w:drawing>
+              <wp:anchor distT="0" distB="0" distL="114300" distR="114300" simplePos="0" relativeHeight="251672576" behindDoc="0" locked="0" layoutInCell="1" allowOverlap="1" wp14:anchorId="32FC524F" wp14:editId="761767C0">
+                <wp:simplePos x="0" y="0"/>
+                <wp:positionH relativeFrom="margin">
+                  <wp:posOffset>4114800</wp:posOffset>
+                </wp:positionH>
+                <wp:positionV relativeFrom="paragraph">
+                  <wp:posOffset>235585</wp:posOffset>
+                </wp:positionV>
+                <wp:extent cx="3341370" cy="1676400"/>
+                <wp:effectExtent l="0" t="0" r="0" b="0"/>
+                <wp:wrapNone/>
+                <wp:docPr id="10" name="Caixa de Texto 10"/>
+                <wp:cNvGraphicFramePr/>
+                <a:graphic xmlns:a="http://schemas.openxmlformats.org/drawingml/2006/main">
+                  <a:graphicData uri="http://schemas.microsoft.com/office/word/2010/wordprocessingShape">
+                    <wps:wsp>
+                      <wps:cNvSpPr txBox="1"/>
+                      <wps:spPr>
+                        <a:xfrm>
+                          <a:off x="0" y="0"/>
+                          <a:ext cx="3341370" cy="1676400"/>
+                        </a:xfrm>
+                        <a:prstGeom prst="rect">
+                          <a:avLst/>
+                        </a:prstGeom>
+                        <a:noFill/>
+                        <a:ln w="6350">
+                          <a:noFill/>
+                        </a:ln>
+                      </wps:spPr>
+                      <wps:txbx>
+                        <w:txbxContent>
+                          <w:p>
+                            <w:pPr>
+                              <w:jc w:val="left"/>
+                              <w:rPr>
+                                <w:rFonts w:cs="Arial"/>
+                                <w:sz w:val="28"/>
+                                <w:szCs w:val="28"/>
+                              </w:rPr>
+                            </w:pPr>
+                            <w:r>
+                              <w:rPr>
+                                <w:rFonts w:cs="Arial"/>
+                                <w:sz w:val="28"/>
+                                <w:szCs w:val="28"/>
+                              </w:rPr>
+                              <w:t>N677244</w:t>
+                            </w:r>
+                          </w:p>
+                          <w:p>
+                            <w:pPr>
+                              <w:jc w:val="left"/>
+                              <w:rPr>
+                                <w:rFonts w:cs="Arial"/>
+                                <w:sz w:val="28"/>
+                                <w:szCs w:val="28"/>
+                              </w:rPr>
+                            </w:pPr>
+                            <w:r>
+                              <w:rPr>
+                                <w:rFonts w:cs="Arial"/>
+                                <w:sz w:val="28"/>
+                                <w:szCs w:val="28"/>
+                              </w:rPr>
+                              <w:t>N637BG2</w:t>
+                            </w:r>
+                          </w:p>
+                          <w:p>
+                            <w:pPr>
+                              <w:jc w:val="left"/>
+                              <w:rPr>
+                                <w:rFonts w:cs="Arial"/>
+                                <w:sz w:val="28"/>
+                                <w:szCs w:val="28"/>
+                              </w:rPr>
+                            </w:pPr>
+                            <w:r>
+                              <w:rPr>
+                                <w:rFonts w:cs="Arial"/>
+                                <w:sz w:val="28"/>
+                                <w:szCs w:val="28"/>
+                              </w:rPr>
+                              <w:t>N5715J1</w:t>
+                            </w:r>
+                          </w:p>
+                          <w:p>
+                            <w:pPr>
+                              <w:jc w:val="left"/>
+                              <w:rPr>
+                                <w:rFonts w:cs="Arial"/>
+                                <w:sz w:val="28"/>
+                                <w:szCs w:val="28"/>
+                              </w:rPr>
+                            </w:pPr>
+                            <w:r>
+                              <w:rPr>
+                                <w:rFonts w:cs="Arial"/>
+                                <w:sz w:val="28"/>
+                                <w:szCs w:val="28"/>
+                              </w:rPr>
+                              <w:t>F32IEA0</w:t>
+                            </w:r>
+                          </w:p>
+                          <w:p>
+                            <w:pPr>
+                              <w:jc w:val="left"/>
+                              <w:rPr>
+                                <w:rFonts w:cs="Arial"/>
+                                <w:sz w:val="28"/>
+                                <w:szCs w:val="28"/>
+                              </w:rPr>
+                            </w:pPr>
+                            <w:r>
+                              <w:rPr>
+                                <w:rFonts w:cs="Arial"/>
+                                <w:sz w:val="28"/>
+                                <w:szCs w:val="28"/>
+                              </w:rPr>
+                              <w:t>N670517</w:t>
+                            </w:r>
+                          </w:p>
+                        </w:txbxContent>
+                      </wps:txbx>
+                      <wps:bodyPr rot="0" spcFirstLastPara="0" vertOverflow="overflow" horzOverflow="overflow" vert="horz" wrap="square" lIns="91440" tIns="45720" rIns="91440" bIns="45720" numCol="1" spcCol="0" rtlCol="0" fromWordArt="0" anchor="t" anchorCtr="0" forceAA="0" compatLnSpc="1">
+                        <a:prstTxWarp prst="textNoShape">
+                          <a:avLst/>
+                        </a:prstTxWarp>
+                        <a:noAutofit/>
+                      </wps:bodyPr>
+                    </wps:wsp>
+                  </a:graphicData>
+                </a:graphic>
+                <wp14:sizeRelH relativeFrom="margin">
+                  <wp14:pctWidth>0</wp14:pctWidth>
+                </wp14:sizeRelH>
+                <wp14:sizeRelV relativeFrom="margin">
+                  <wp14:pctHeight>0</wp14:pctHeight>
+                </wp14:sizeRelV>
+              </wp:anchor>
+            </w:drawing>
+          </mc:Choice>
+          <mc:Fallback>
+            <w:pict>
+              <v:shape w14:anchorId="32FC524F" id="Caixa de Texto 10" o:spid="_x0000_s1027" type="#_x0000_t202" style="position:absolute;left:0;text-align:left;margin-left:324pt;margin-top:18.55pt;width:263.1pt;height:132pt;z-index:251672576;visibility:visible;mso-wrap-style:square;mso-width-percent:0;mso-height-percent:0;mso-wrap-distance-left:9pt;mso-wrap-distance-top:0;mso-wrap-distance-right:9pt;mso-wrap-distance-bottom:0;mso-position-horizontal:absolute;mso-position-horizontal-relative:margin;mso-position-vertical:absolute;mso-position-vertical-relative:text;mso-width-percent:0;mso-height-percent:0;mso-width-relative:margin;mso-height-relative:margin;v-text-anchor:top" o:gfxdata="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" filled="f" stroked="f" strokeweight=".5pt">
+                <v:textbox>
+                  <w:txbxContent>
+                    <w:p>
+                      <w:pPr>
+                        <w:jc w:val="left"/>
+                        <w:rPr>
+                          <w:rFonts w:cs="Arial"/>
+                          <w:sz w:val="28"/>
+                          <w:szCs w:val="28"/>
+                        </w:rPr>
+                      </w:pPr>
+                      <w:r>
+                        <w:rPr>
+                          <w:rFonts w:cs="Arial"/>
+                          <w:sz w:val="28"/>
+                          <w:szCs w:val="28"/>
+                        </w:rPr>
+                        <w:t>N677244</w:t>
+                      </w:r>
+                    </w:p>
+                    <w:p>
+                      <w:pPr>
+                        <w:jc w:val="left"/>
+                        <w:rPr>
+                          <w:rFonts w:cs="Arial"/>
+                          <w:sz w:val="28"/>
+                          <w:szCs w:val="28"/>
+                        </w:rPr>
+                      </w:pPr>
+                      <w:r>
+                        <w:rPr>
+                          <w:rFonts w:cs="Arial"/>
+                          <w:sz w:val="28"/>
+                          <w:szCs w:val="28"/>
+                        </w:rPr>
+                        <w:t>N637BG2</w:t>
+                      </w:r>
+                    </w:p>
+                    <w:p>
+                      <w:pPr>
+                        <w:jc w:val="left"/>
+                        <w:rPr>
+                          <w:rFonts w:cs="Arial"/>
+                          <w:sz w:val="28"/>
+                          <w:szCs w:val="28"/>
+                        </w:rPr>
+                      </w:pPr>
+                      <w:r>
+                        <w:rPr>
+                          <w:rFonts w:cs="Arial"/>
+                          <w:sz w:val="28"/>
+                          <w:szCs w:val="28"/>
+                        </w:rPr>
+                        <w:t>N5715J1</w:t>
+                      </w:r>
+                    </w:p>
+                    <w:p>
+                      <w:pPr>
+                        <w:jc w:val="left"/>
+                        <w:rPr>
+                          <w:rFonts w:cs="Arial"/>
+                          <w:sz w:val="28"/>
+                          <w:szCs w:val="28"/>
+                        </w:rPr>
+                      </w:pPr>
+                      <w:r>
+                        <w:rPr>
+                          <w:rFonts w:cs="Arial"/>
+                          <w:sz w:val="28"/>
+                          <w:szCs w:val="28"/>
+                        </w:rPr>
+                        <w:t>F32IEA0</w:t>
+                      </w:r>
+                    </w:p>
+                    <w:p>
+                      <w:pPr>
+                        <w:jc w:val="left"/>
+                        <w:rPr>
+                          <w:rFonts w:cs="Arial"/>
+                          <w:sz w:val="28"/>
+                          <w:szCs w:val="28"/>
+                        </w:rPr>
+                      </w:pPr>
+                      <w:r>
+                        <w:rPr>
+                          <w:rFonts w:cs="Arial"/>
+                          <w:sz w:val="28"/>
+                          <w:szCs w:val="28"/>
+                        </w:rPr>
+                        <w:t>N670517</w:t>
+                      </w:r>
+                    </w:p>
+                  </w:txbxContent>
+                </v:textbox>
+                <w10:wrap anchorx="margin"/>
+              </v:shape>
+            </w:pict>
+          </mc:Fallback>
+        </mc:AlternateContent>
+      </w:r>
+    </w:p>
+    <w:p>
+      <w:pPr>
+        <w:jc w:val="center"/>
+        <w:rPr>
+          <w:rFonts w:cs="Arial"/>
+          <w:b/>
+          <w:bCs/>
+          <w:sz w:val="28"/>
+          <w:szCs w:val="28"/>
+        </w:rPr>
+      </w:pPr>
+    </w:p>
+    <w:p>
+      <w:pPr>
+        <w:jc w:val="center"/>
+        <w:rPr>
+          <w:rFonts w:cs="Arial"/>
+          <w:b/>
+          <w:bCs/>
+          <w:sz w:val="28"/>
+          <w:szCs w:val="28"/>
+        </w:rPr>
+      </w:pPr>
+    </w:p>
+    <w:p>
+      <w:pPr>
+        <w:jc w:val="center"/>
+        <w:rPr>
+          <w:rFonts w:cs="Arial"/>
+          <w:b/>
+          <w:bCs/>
+          <w:sz w:val="28"/>
+          <w:szCs w:val="28"/>
+        </w:rPr>
+      </w:pPr>
+    </w:p>
+    <w:p>
+      <w:pPr>
+        <w:jc w:val="center"/>
+        <w:rPr>
+          <w:rFonts w:cs="Arial"/>
+          <w:b/>
+          <w:bCs/>
+          <w:sz w:val="28"/>
+          <w:szCs w:val="28"/>
+        </w:rPr>
+      </w:pPr>
+    </w:p>
+    <w:p>
+      <w:pPr>
+        <w:jc w:val="center"/>
+        <w:rPr>
+          <w:rFonts w:cs="Arial"/>
+          <w:b/>
+          <w:bCs/>
+          <w:sz w:val="28"/>
+          <w:szCs w:val="28"/>
+        </w:rPr>
+      </w:pPr>
+    </w:p>
+    <w:p>
+      <w:pPr>
+        <w:jc w:val="center"/>
+        <w:rPr>
+          <w:rFonts w:cs="Arial"/>
+          <w:b/>
+          <w:bCs/>
+          <w:sz w:val="28"/>
+          <w:szCs w:val="28"/>
+        </w:rPr>
+      </w:pPr>
+    </w:p>
+    <w:p>
+      <w:pPr>
+        <w:jc w:val="center"/>
+        <w:rPr>
+          <w:rFonts w:cs="Arial"/>
+          <w:b/>
+          <w:bCs/>
+          <w:sz w:val="28"/>
+          <w:szCs w:val="28"/>
+        </w:rPr>
+      </w:pPr>
+    </w:p>
+    <w:p>
+      <w:pPr>
+        <w:jc w:val="center"/>
+        <w:rPr>
+          <w:rFonts w:cs="Arial"/>
+          <w:b/>
+          <w:bCs/>
+          <w:sz w:val="28"/>
+          <w:szCs w:val="28"/>
+        </w:rPr>
+      </w:pPr>
+    </w:p>
+    <w:p>
+      <w:pPr>
+        <w:jc w:val="center"/>
+        <w:rPr>
+          <w:rFonts w:cs="Arial"/>
+          <w:b/>
+          <w:bCs/>
+          <w:sz w:val="28"/>
+          <w:szCs w:val="28"/>
+        </w:rPr>
+      </w:pPr>
+    </w:p>
+    <w:p>
+      <w:pPr>
+        <w:jc w:val="center"/>
+        <w:rPr>
+          <w:rFonts w:cs="Arial"/>
+          <w:b/>
+          <w:bCs/>
+          <w:sz w:val="28"/>
+          <w:szCs w:val="28"/>
+        </w:rPr>
+      </w:pPr>
+    </w:p>
+    <w:p>
+      <w:pPr>
+        <w:pStyle w:val="Ttulo"/>
+        <w:spacing w:line="360" w:lineRule="auto"/>
+        <w:jc w:val="center"/>
+        <w:rPr>
+          <w:rFonts w:ascii="Arial" w:hAnsi="Arial" w:cs="Arial"/>
+          <w:sz w:val="48"/>
+          <w:szCs w:val="48"/>
+        </w:rPr>
+      </w:pPr>
+      <w:r>
+        <w:rPr>
+          <w:rFonts w:ascii="Arial" w:hAnsi="Arial" w:cs="Arial"/>
+          <w:sz w:val="48"/>
+          <w:szCs w:val="48"/>
+        </w:rPr>
+        <w:t>IMPACTO DA TECNOLOGIA AO MEIO AMBIENTE</w:t>
+      </w:r>
+    </w:p>
+    <w:p>
+      <w:pPr>
+        <w:jc w:val="center"/>
+        <w:rPr>
+          <w:rFonts w:cs="Arial"/>
+          <w:b/>
+          <w:bCs/>
+          <w:sz w:val="28"/>
+          <w:szCs w:val="28"/>
+        </w:rPr>
+      </w:pPr>
+    </w:p>
+    <w:p>
+      <w:pPr>
+        <w:jc w:val="center"/>
+        <w:rPr>
+          <w:rFonts w:cs="Arial"/>
+          <w:b/>
+          <w:bCs/>
+          <w:sz w:val="28"/>
+          <w:szCs w:val="28"/>
+        </w:rPr>
+      </w:pPr>
+    </w:p>
+    <w:p>
+      <w:pPr>
+        <w:jc w:val="center"/>
+        <w:rPr>
+          <w:rFonts w:cs="Arial"/>
+          <w:b/>
+          <w:bCs/>
+          <w:sz w:val="28"/>
+          <w:szCs w:val="28"/>
+        </w:rPr>
+      </w:pPr>
+    </w:p>
+    <w:p>
+      <w:pPr>
+        <w:jc w:val="center"/>
+        <w:rPr>
+          <w:rFonts w:cs="Arial"/>
+          <w:b/>
+          <w:bCs/>
+          <w:sz w:val="28"/>
+          <w:szCs w:val="28"/>
+        </w:rPr>
+      </w:pPr>
+    </w:p>
+    <w:p>
+      <w:pPr>
+        <w:jc w:val="center"/>
+        <w:rPr>
+          <w:rFonts w:cs="Arial"/>
+          <w:b/>
+          <w:bCs/>
+          <w:sz w:val="28"/>
+          <w:szCs w:val="28"/>
+        </w:rPr>
+      </w:pPr>
+    </w:p>
+    <w:p>
+      <w:pPr>
+        <w:jc w:val="center"/>
+        <w:rPr>
+          <w:rFonts w:cs="Arial"/>
+          <w:b/>
+          <w:bCs/>
+          <w:sz w:val="28"/>
+          <w:szCs w:val="28"/>
+        </w:rPr>
+      </w:pPr>
+    </w:p>
+    <w:p>
+      <w:pPr>
+        <w:jc w:val="center"/>
+        <w:rPr>
+          <w:rFonts w:cs="Arial"/>
+          <w:b/>
+          <w:bCs/>
+          <w:sz w:val="28"/>
+          <w:szCs w:val="28"/>
+        </w:rPr>
+      </w:pPr>
+    </w:p>
+    <w:p>
+      <w:pPr>
+        <w:jc w:val="center"/>
+        <w:rPr>
+          <w:rFonts w:cs="Arial"/>
+          <w:b/>
+          <w:bCs/>
+          <w:sz w:val="28"/>
+          <w:szCs w:val="28"/>
+        </w:rPr>
+      </w:pPr>
+    </w:p>
+    <w:p>
+      <w:pPr>
+        <w:jc w:val="center"/>
+        <w:rPr>
+          <w:rFonts w:cs="Arial"/>
+          <w:sz w:val="28"/>
+          <w:szCs w:val="28"/>
+        </w:rPr>
+      </w:pPr>
+      <w:r>
+        <w:rPr>
+          <w:rFonts w:cs="Arial"/>
+          <w:sz w:val="28"/>
+          <w:szCs w:val="28"/>
+        </w:rPr>
+        <w:t>SÃO PAULO - SP</w:t>
+      </w:r>
+    </w:p>
+    <w:p>
+      <w:pPr>
+        <w:jc w:val="center"/>
+        <w:rPr>
+          <w:rFonts w:cs="Arial"/>
+          <w:sz w:val="28"/>
+          <w:szCs w:val="28"/>
+        </w:rPr>
+      </w:pPr>
+      <w:r>
+        <w:rPr>
+          <w:rFonts w:cs="Arial"/>
+          <w:sz w:val="28"/>
+          <w:szCs w:val="28"/>
+        </w:rPr>
+        <w:t>30/05/2020</w:t>
+      </w:r>
+    </w:p>
+    <w:p>
+      <w:pPr>
+        <w:jc w:val="center"/>
+        <w:rPr>
+          <w:rFonts w:cs="Arial"/>
+          <w:b/>
+          <w:bCs/>
+          <w:sz w:val="28"/>
+          <w:szCs w:val="28"/>
+        </w:rPr>
+      </w:pPr>
+      <w:r>
+        <w:rPr>
+          <w:rFonts w:cs="Arial"/>
+          <w:b/>
+          <w:bCs/>
+          <w:sz w:val="28"/>
+          <w:szCs w:val="28"/>
+        </w:rPr>
+        <w:lastRenderedPageBreak/>
+        <w:t>UNIVERSIDADE PAULISTA</w:t>
+      </w:r>
+    </w:p>
+    <w:p>
+      <w:pPr>
+        <w:jc w:val="center"/>
+        <w:rPr>
+          <w:rFonts w:cs="Arial"/>
+          <w:sz w:val="28"/>
+          <w:szCs w:val="28"/>
+        </w:rPr>
+      </w:pPr>
+    </w:p>
+    <w:p>
+      <w:pPr>
+        <w:jc w:val="center"/>
+        <w:rPr>
+          <w:rFonts w:cs="Arial"/>
+          <w:sz w:val="28"/>
+          <w:szCs w:val="28"/>
+        </w:rPr>
+      </w:pPr>
+    </w:p>
+    <w:p>
+      <w:pPr>
+        <w:jc w:val="center"/>
+        <w:rPr>
+          <w:rFonts w:cs="Arial"/>
+          <w:sz w:val="28"/>
+          <w:szCs w:val="28"/>
+        </w:rPr>
+      </w:pPr>
+      <w:r>
+        <w:rPr>
+          <w:rFonts w:cs="Arial"/>
+          <w:noProof/>
+          <w:sz w:val="28"/>
+          <w:szCs w:val="28"/>
+        </w:rPr>
+        <mc:AlternateContent>
+          <mc:Choice Requires="wps">
+            <w:drawing>
+              <wp:anchor distT="0" distB="0" distL="114300" distR="114300" simplePos="0" relativeHeight="251662336" behindDoc="0" locked="0" layoutInCell="1" allowOverlap="1" wp14:anchorId="559A8703" wp14:editId="2A55F0F1">
                 <wp:simplePos x="0" y="0"/>
                 <wp:positionH relativeFrom="column">
                   <wp:posOffset>3905250</wp:posOffset>
@@ -147,7 +1100,7 @@
         <mc:AlternateContent>
           <mc:Choice Requires="wps">
             <w:drawing>
-              <wp:anchor distT="0" distB="0" distL="114300" distR="114300" simplePos="0" relativeHeight="251661312" behindDoc="0" locked="0" layoutInCell="1" allowOverlap="1" wp14:anchorId="201CC96F" wp14:editId="25965AC1">
+              <wp:anchor distT="0" distB="0" distL="114300" distR="114300" simplePos="0" relativeHeight="251661312" behindDoc="0" locked="0" layoutInCell="1" allowOverlap="1" wp14:anchorId="201CC96F" wp14:editId="1FBEB6ED">
                 <wp:simplePos x="0" y="0"/>
                 <wp:positionH relativeFrom="margin">
                   <wp:posOffset>4267200</wp:posOffset>
@@ -291,11 +1244,7 @@
           </mc:Choice>
           <mc:Fallback>
             <w:pict>
-              <v:shapetype w14:anchorId="201CC96F" id="_x0000_t202" coordsize="21600,21600" o:spt="202" path="m,l,21600r21600,l21600,xe">
-                <v:stroke joinstyle="miter"/>
-                <v:path gradientshapeok="t" o:connecttype="rect"/>
-              </v:shapetype>
-              <v:shape id="Caixa de Texto 2" o:spid="_x0000_s1026" type="#_x0000_t202" style="position:absolute;left:0;text-align:left;margin-left:336pt;margin-top:18.9pt;width:263.1pt;height:132pt;z-index:251661312;visibility:visible;mso-wrap-style:square;mso-width-percent:0;mso-height-percent:0;mso-wrap-distance-left:9pt;mso-wrap-distance-top:0;mso-wrap-distance-right:9pt;mso-wrap-distance-bottom:0;mso-position-horizontal:absolute;mso-position-horizontal-relative:margin;mso-position-vertical:absolute;mso-position-vertical-relative:text;mso-width-percent:0;mso-height-percent:0;mso-width-relative:margin;mso-height-relative:margin;v-text-anchor:top" o:gfxdata="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" filled="f" stroked="f" strokeweight=".5pt">
+              <v:shape w14:anchorId="201CC96F" id="Caixa de Texto 2" o:spid="_x0000_s1028" type="#_x0000_t202" style="position:absolute;left:0;text-align:left;margin-left:336pt;margin-top:18.9pt;width:263.1pt;height:132pt;z-index:251661312;visibility:visible;mso-wrap-style:square;mso-width-percent:0;mso-height-percent:0;mso-wrap-distance-left:9pt;mso-wrap-distance-top:0;mso-wrap-distance-right:9pt;mso-wrap-distance-bottom:0;mso-position-horizontal:absolute;mso-position-horizontal-relative:margin;mso-position-vertical:absolute;mso-position-vertical-relative:text;mso-width-percent:0;mso-height-percent:0;mso-width-relative:margin;mso-height-relative:margin;v-text-anchor:top" o:gfxdata="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" filled="f" stroked="f" strokeweight=".5pt">
                 <v:textbox>
                   <w:txbxContent>
                     <w:p>
@@ -406,7 +1355,7 @@
         <mc:AlternateContent>
           <mc:Choice Requires="wps">
             <w:drawing>
-              <wp:anchor distT="0" distB="0" distL="114300" distR="114300" simplePos="0" relativeHeight="251659264" behindDoc="0" locked="0" layoutInCell="1" allowOverlap="1" wp14:anchorId="1AD0D31D" wp14:editId="3D4BA658">
+              <wp:anchor distT="0" distB="0" distL="114300" distR="114300" simplePos="0" relativeHeight="251659264" behindDoc="0" locked="0" layoutInCell="1" allowOverlap="1" wp14:anchorId="1AD0D31D" wp14:editId="727C7125">
                 <wp:simplePos x="0" y="0"/>
                 <wp:positionH relativeFrom="margin">
                   <wp:posOffset>152400</wp:posOffset>
@@ -566,7 +1515,7 @@
           </mc:Choice>
           <mc:Fallback>
             <w:pict>
-              <v:shape w14:anchorId="1AD0D31D" id="Caixa de Texto 1" o:spid="_x0000_s1027" type="#_x0000_t202" style="position:absolute;left:0;text-align:left;margin-left:12pt;margin-top:18.9pt;width:263.1pt;height:132pt;z-index:251659264;visibility:visible;mso-wrap-style:square;mso-width-percent:0;mso-height-percent:0;mso-wrap-distance-left:9pt;mso-wrap-distance-top:0;mso-wrap-distance-right:9pt;mso-wrap-distance-bottom:0;mso-position-horizontal:absolute;mso-position-horizontal-relative:margin;mso-position-vertical:absolute;mso-position-vertical-relative:text;mso-width-percent:0;mso-height-percent:0;mso-width-relative:margin;mso-height-relative:margin;v-text-anchor:top" o:gfxdata="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" filled="f" stroked="f" strokeweight=".5pt">
+              <v:shape w14:anchorId="1AD0D31D" id="Caixa de Texto 1" o:spid="_x0000_s1029" type="#_x0000_t202" style="position:absolute;left:0;text-align:left;margin-left:12pt;margin-top:18.9pt;width:263.1pt;height:132pt;z-index:251659264;visibility:visible;mso-wrap-style:square;mso-width-percent:0;mso-height-percent:0;mso-wrap-distance-left:9pt;mso-wrap-distance-top:0;mso-wrap-distance-right:9pt;mso-wrap-distance-bottom:0;mso-position-horizontal:absolute;mso-position-horizontal-relative:margin;mso-position-vertical:absolute;mso-position-vertical-relative:text;mso-width-percent:0;mso-height-percent:0;mso-width-relative:margin;mso-height-relative:margin;v-text-anchor:top" o:gfxdata="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" filled="f" stroked="f" strokeweight=".5pt">
                 <v:textbox>
                   <w:txbxContent>
                     <w:p>
@@ -1360,7 +2309,7 @@
                     <pic:cNvPicPr/>
                   </pic:nvPicPr>
                   <pic:blipFill>
-                    <a:blip r:embed="rId5">
+                    <a:blip r:embed="rId7">
                       <a:extLst>
                         <a:ext uri="{28A0092B-C50C-407E-A947-70E740481C1C}">
                           <a14:useLocalDpi xmlns:a14="http://schemas.microsoft.com/office/drawing/2010/main" val="0"/>
@@ -1769,7 +2718,7 @@
                     <pic:cNvPicPr/>
                   </pic:nvPicPr>
                   <pic:blipFill rotWithShape="1">
-                    <a:blip r:embed="rId6">
+                    <a:blip r:embed="rId8">
                       <a:extLst>
                         <a:ext uri="{28A0092B-C50C-407E-A947-70E740481C1C}">
                           <a14:useLocalDpi xmlns:a14="http://schemas.microsoft.com/office/drawing/2010/main" val="0"/>
@@ -2045,7 +2994,7 @@
                     </pic:cNvPicPr>
                   </pic:nvPicPr>
                   <pic:blipFill>
-                    <a:blip r:embed="rId7">
+                    <a:blip r:embed="rId9">
                       <a:extLst>
                         <a:ext uri="{28A0092B-C50C-407E-A947-70E740481C1C}">
                           <a14:useLocalDpi xmlns:a14="http://schemas.microsoft.com/office/drawing/2010/main" val="0"/>
@@ -2317,102 +3266,85 @@
       <w:pPr>
         <w:rPr>
           <w:rFonts w:ascii="Segoe UI" w:hAnsi="Segoe UI" w:cs="Segoe UI"/>
-          <w:sz w:val="18"/>
-          <w:szCs w:val="18"/>
+          <w:sz w:val="16"/>
+          <w:szCs w:val="16"/>
         </w:rPr>
       </w:pPr>
       <w:r>
         <w:rPr>
           <w:rStyle w:val="normaltextrun"/>
+          <w:rFonts w:cs="Arial"/>
+          <w:szCs w:val="24"/>
+        </w:rPr>
+        <w:t>A força gravitacional do Sol e da Lua interferem nas marés (mudanças no nível do mar). Seu potencial energético tem sido utilizado desde o século XI, na costa da Inglaterra e da França, para a movimentação de pequenos moinhos.</w:t>
+      </w:r>
+      <w:r>
+        <w:rPr>
+          <w:rStyle w:val="eop"/>
+          <w:rFonts w:cs="Arial"/>
+          <w:szCs w:val="24"/>
+        </w:rPr>
+        <w:t> </w:t>
+      </w:r>
+    </w:p>
+    <w:p>
+      <w:pPr>
+        <w:rPr>
+          <w:rFonts w:ascii="Segoe UI" w:hAnsi="Segoe UI" w:cs="Segoe UI"/>
+          <w:sz w:val="16"/>
+          <w:szCs w:val="16"/>
+        </w:rPr>
+      </w:pPr>
+      <w:r>
+        <w:rPr>
+          <w:rStyle w:val="normaltextrun"/>
+          <w:rFonts w:cs="Arial"/>
+          <w:szCs w:val="24"/>
+        </w:rPr>
+        <w:t>Quando afuniladas em baías, as marés podem atingir até 15 metros de desnível. Dessa forma, seu aproveitamento energético requer a construção de barragens e instalações geradoras de eletricidade.</w:t>
+      </w:r>
+      <w:r>
+        <w:rPr>
+          <w:rStyle w:val="eop"/>
+          <w:rFonts w:cs="Arial"/>
+          <w:szCs w:val="24"/>
+        </w:rPr>
+        <w:t> </w:t>
+      </w:r>
+    </w:p>
+    <w:p>
+      <w:pPr>
+        <w:rPr>
+          <w:rStyle w:val="scxw71063017"/>
+          <w:rFonts w:cs="Arial"/>
+          <w:szCs w:val="24"/>
+        </w:rPr>
+      </w:pPr>
+      <w:r>
+        <w:rPr>
+          <w:rStyle w:val="normaltextrun"/>
+          <w:rFonts w:cs="Arial"/>
+          <w:szCs w:val="24"/>
+        </w:rPr>
+        <w:t>O sistema mais utilizado é o de barragens, que consiste na construção de diques que captam a água durante a alta da maré. Essa água armazenada é então liberada durante a baixa da maré, passando por uma turbina que gera energia elétrica.</w:t>
+      </w:r>
+      <w:r>
+        <w:rPr>
+          <w:rStyle w:val="scxw71063017"/>
+          <w:rFonts w:cs="Arial"/>
+          <w:szCs w:val="24"/>
+        </w:rPr>
+        <w:t> </w:t>
+      </w:r>
+    </w:p>
+    <w:p>
+      <w:pPr>
+        <w:rPr>
+          <w:rStyle w:val="scxw71063017"/>
           <w:rFonts w:cs="Arial"/>
           <w:sz w:val="25"/>
           <w:szCs w:val="25"/>
         </w:rPr>
-        <w:t>A força gravitacional do Sol e da Lua interferem nas marés (mudanças no nível do mar). Seu potencial energético tem sido utilizado desde o século XI, na costa da Inglaterra e da França, para a movimentação de pequenos moinhos.</w:t>
-      </w:r>
-      <w:r>
-        <w:rPr>
-          <w:rStyle w:val="eop"/>
-          <w:rFonts w:cs="Arial"/>
-          <w:sz w:val="25"/>
-          <w:szCs w:val="25"/>
-        </w:rPr>
-        <w:t> </w:t>
-      </w:r>
-    </w:p>
-    <w:p>
-      <w:pPr>
-        <w:rPr>
-          <w:rFonts w:ascii="Segoe UI" w:hAnsi="Segoe UI" w:cs="Segoe UI"/>
-          <w:sz w:val="18"/>
-          <w:szCs w:val="18"/>
-        </w:rPr>
-      </w:pPr>
-      <w:r>
-        <w:rPr>
-          <w:rStyle w:val="normaltextrun"/>
-          <w:rFonts w:cs="Arial"/>
-          <w:sz w:val="25"/>
-          <w:szCs w:val="25"/>
-        </w:rPr>
-        <w:t>Quando afuniladas em baías, as marés podem atingir até 15 metros de desnível. Dessa forma, seu aproveitamento energético requer a construção de barragens e instalações geradoras de eletricidade.</w:t>
-      </w:r>
-      <w:r>
-        <w:rPr>
-          <w:rStyle w:val="eop"/>
-          <w:rFonts w:cs="Arial"/>
-          <w:sz w:val="25"/>
-          <w:szCs w:val="25"/>
-        </w:rPr>
-        <w:t> </w:t>
-      </w:r>
-    </w:p>
-    <w:p>
-      <w:pPr>
-        <w:rPr>
-          <w:rStyle w:val="scxw71063017"/>
-          <w:rFonts w:cs="Arial"/>
-          <w:sz w:val="25"/>
-          <w:szCs w:val="25"/>
-        </w:rPr>
-      </w:pPr>
-      <w:r>
-        <w:rPr>
-          <w:rStyle w:val="normaltextrun"/>
-          <w:rFonts w:cs="Arial"/>
-          <w:sz w:val="25"/>
-          <w:szCs w:val="25"/>
-        </w:rPr>
-        <w:t>O sistema mais utilizado é o de barragens, que consiste na construção de diques que captam a água durante a alta da maré. Essa água armazenada é então liberada durante a baixa da maré, passando por uma turbina que gera energia elétrica.</w:t>
-      </w:r>
-      <w:r>
-        <w:rPr>
-          <w:rStyle w:val="scxw71063017"/>
-          <w:rFonts w:cs="Arial"/>
-          <w:sz w:val="25"/>
-          <w:szCs w:val="25"/>
-        </w:rPr>
-        <w:t> </w:t>
-      </w:r>
-    </w:p>
-    <w:p>
-      <w:pPr>
-        <w:rPr>
-          <w:rStyle w:val="scxw71063017"/>
-          <w:rFonts w:cs="Arial"/>
-          <w:sz w:val="25"/>
-          <w:szCs w:val="25"/>
-        </w:rPr>
-      </w:pPr>
-    </w:p>
-    <w:p>
-      <w:pPr>
-        <w:rPr>
-          <w:rStyle w:val="scxw71063017"/>
-          <w:rFonts w:cs="Arial"/>
-          <w:sz w:val="25"/>
-          <w:szCs w:val="25"/>
-        </w:rPr>
       </w:pPr>
       <w:r>
         <w:rPr>
@@ -2420,13 +3352,13 @@
           <w:noProof/>
         </w:rPr>
         <w:drawing>
-          <wp:anchor distT="0" distB="0" distL="114300" distR="114300" simplePos="0" relativeHeight="251665408" behindDoc="0" locked="0" layoutInCell="1" allowOverlap="1" wp14:anchorId="5414B39D" wp14:editId="2FA59266">
+          <wp:anchor distT="0" distB="0" distL="114300" distR="114300" simplePos="0" relativeHeight="251665408" behindDoc="0" locked="0" layoutInCell="1" allowOverlap="1" wp14:anchorId="5414B39D" wp14:editId="12B5523E">
             <wp:simplePos x="0" y="0"/>
             <wp:positionH relativeFrom="margin">
-              <wp:posOffset>-2540</wp:posOffset>
+              <wp:align>right</wp:align>
             </wp:positionH>
             <wp:positionV relativeFrom="paragraph">
-              <wp:posOffset>179705</wp:posOffset>
+              <wp:posOffset>15240</wp:posOffset>
             </wp:positionV>
             <wp:extent cx="5731510" cy="3225165"/>
             <wp:effectExtent l="0" t="0" r="2540" b="0"/>
@@ -2445,7 +3377,7 @@
                     </pic:cNvPicPr>
                   </pic:nvPicPr>
                   <pic:blipFill>
-                    <a:blip r:embed="rId8">
+                    <a:blip r:embed="rId10">
                       <a:extLst>
                         <a:ext uri="{28A0092B-C50C-407E-A947-70E740481C1C}">
                           <a14:useLocalDpi xmlns:a14="http://schemas.microsoft.com/office/drawing/2010/main" val="0"/>
@@ -2560,6 +3492,16 @@
     <w:p>
       <w:pPr>
         <w:rPr>
+          <w:rStyle w:val="scxw71063017"/>
+          <w:rFonts w:cs="Arial"/>
+          <w:sz w:val="25"/>
+          <w:szCs w:val="25"/>
+        </w:rPr>
+      </w:pPr>
+    </w:p>
+    <w:p>
+      <w:pPr>
+        <w:rPr>
           <w:rFonts w:ascii="Segoe UI" w:hAnsi="Segoe UI" w:cs="Segoe UI"/>
           <w:sz w:val="18"/>
           <w:szCs w:val="18"/>
@@ -2586,16 +3528,15 @@
       <w:pPr>
         <w:rPr>
           <w:rFonts w:ascii="Segoe UI" w:hAnsi="Segoe UI" w:cs="Segoe UI"/>
-          <w:sz w:val="18"/>
-          <w:szCs w:val="18"/>
+          <w:sz w:val="16"/>
+          <w:szCs w:val="16"/>
         </w:rPr>
       </w:pPr>
       <w:r>
         <w:rPr>
           <w:rStyle w:val="normaltextrun"/>
           <w:rFonts w:cs="Arial"/>
-          <w:sz w:val="25"/>
-          <w:szCs w:val="25"/>
+          <w:szCs w:val="24"/>
         </w:rPr>
         <w:t>Uma usina de aproveitamento da energia das marés requer três elementos básicos: casa de força ou unidades geradoras de energia, eclusas, para permitir a entrada e saída de água da bacia, e barragem.</w:t>
       </w:r>
@@ -2603,8 +3544,7 @@
         <w:rPr>
           <w:rStyle w:val="eop"/>
           <w:rFonts w:cs="Arial"/>
-          <w:sz w:val="25"/>
-          <w:szCs w:val="25"/>
+          <w:szCs w:val="24"/>
         </w:rPr>
         <w:t> </w:t>
       </w:r>
@@ -2614,57 +3554,59 @@
         <w:rPr>
           <w:rStyle w:val="eop"/>
           <w:rFonts w:cs="Arial"/>
-          <w:sz w:val="25"/>
-          <w:szCs w:val="25"/>
+          <w:szCs w:val="24"/>
         </w:rPr>
       </w:pPr>
       <w:r>
         <w:rPr>
           <w:rStyle w:val="normaltextrun"/>
           <w:rFonts w:cs="Arial"/>
-          <w:sz w:val="25"/>
-          <w:szCs w:val="25"/>
+          <w:szCs w:val="24"/>
+        </w:rPr>
+        <w:t>No entanto, a captação desse tipo de energia é restrita a poucas localidades, pois o desnível das marés deve ser superior a 7 metros. Os locais mais propícios para a instalação de estações de energia das marés são: baía de </w:t>
+      </w:r>
+      <w:proofErr w:type="spellStart"/>
+      <w:r>
+        <w:rPr>
+          <w:rStyle w:val="spellingerror"/>
+          <w:rFonts w:cs="Arial"/>
+          <w:szCs w:val="24"/>
+        </w:rPr>
+        <w:t>Fundy</w:t>
+      </w:r>
+      <w:proofErr w:type="spellEnd"/>
+      <w:r>
+        <w:rPr>
+          <w:rStyle w:val="normaltextrun"/>
+          <w:rFonts w:cs="Arial"/>
+          <w:szCs w:val="24"/>
+        </w:rPr>
+        <w:t xml:space="preserve"> (Canadá) e </w:t>
+      </w:r>
+      <w:r>
+        <w:rPr>
+          <w:rStyle w:val="normaltextrun"/>
+          <w:rFonts w:cs="Arial"/>
+          <w:szCs w:val="24"/>
         </w:rPr>
         <w:lastRenderedPageBreak/>
-        <w:t>No entanto, a captação desse tipo de energia é restrita a poucas localidades, pois o desnível das marés deve ser superior a 7 metros. Os locais mais propícios para a instalação de estações de energia das marés são: baía de </w:t>
+        <w:t>baía </w:t>
       </w:r>
       <w:proofErr w:type="spellStart"/>
       <w:r>
         <w:rPr>
           <w:rStyle w:val="spellingerror"/>
           <w:rFonts w:cs="Arial"/>
-          <w:sz w:val="25"/>
-          <w:szCs w:val="25"/>
-        </w:rPr>
-        <w:t>Fundy</w:t>
+          <w:szCs w:val="24"/>
+        </w:rPr>
+        <w:t>Mont</w:t>
       </w:r>
       <w:proofErr w:type="spellEnd"/>
       <w:r>
         <w:rPr>
           <w:rStyle w:val="normaltextrun"/>
           <w:rFonts w:cs="Arial"/>
-          <w:sz w:val="25"/>
-          <w:szCs w:val="25"/>
-        </w:rPr>
-        <w:t> (Canadá) e baía </w:t>
-      </w:r>
-      <w:proofErr w:type="spellStart"/>
-      <w:r>
-        <w:rPr>
-          <w:rStyle w:val="spellingerror"/>
-          <w:rFonts w:cs="Arial"/>
-          <w:sz w:val="25"/>
-          <w:szCs w:val="25"/>
-        </w:rPr>
-        <w:t>Mont</w:t>
-      </w:r>
-      <w:proofErr w:type="spellEnd"/>
-      <w:r>
-        <w:rPr>
-          <w:rStyle w:val="normaltextrun"/>
-          <w:rFonts w:cs="Arial"/>
-          <w:sz w:val="25"/>
-          <w:szCs w:val="25"/>
+          <w:szCs w:val="24"/>
         </w:rPr>
         <w:t>-Saint-Michel (França), ambas com mais de 15 metros de desnível. No Brasil, os locais favoráveis à construção de estações para o aproveitamento dessa forma de energia são o estuário do rio Bacanga, em São Luís (MA), com marés de até 7 metros, e, principalmente, a ilha de Macapá (AP), com marés de 11 metros.</w:t>
       </w:r>
@@ -2672,8 +3614,7 @@
         <w:rPr>
           <w:rStyle w:val="eop"/>
           <w:rFonts w:cs="Arial"/>
-          <w:sz w:val="25"/>
-          <w:szCs w:val="25"/>
+          <w:szCs w:val="24"/>
         </w:rPr>
         <w:t> </w:t>
       </w:r>
@@ -2699,7 +3640,13 @@
         <w:rPr>
           <w:rStyle w:val="normaltextrun"/>
         </w:rPr>
-        <w:t>Conclusão: </w:t>
+        <w:t>O que esperar para o futuro?</w:t>
+      </w:r>
+      <w:r>
+        <w:rPr>
+          <w:rStyle w:val="normaltextrun"/>
+        </w:rPr>
+        <w:t> </w:t>
       </w:r>
       <w:r>
         <w:rPr>
@@ -2739,7 +3686,7 @@
                     </pic:cNvPicPr>
                   </pic:nvPicPr>
                   <pic:blipFill>
-                    <a:blip r:embed="rId9">
+                    <a:blip r:embed="rId11">
                       <a:extLst>
                         <a:ext uri="{28A0092B-C50C-407E-A947-70E740481C1C}">
                           <a14:useLocalDpi xmlns:a14="http://schemas.microsoft.com/office/drawing/2010/main" val="0"/>
@@ -2783,17 +3730,33 @@
     <w:p>
       <w:pPr>
         <w:rPr>
-          <w:rFonts w:ascii="Segoe UI" w:hAnsi="Segoe UI" w:cs="Segoe UI"/>
-          <w:sz w:val="18"/>
-          <w:szCs w:val="18"/>
-        </w:rPr>
-      </w:pPr>
-      <w:r>
-        <w:rPr>
           <w:rStyle w:val="normaltextrun"/>
           <w:rFonts w:cs="Arial"/>
-          <w:sz w:val="25"/>
-          <w:szCs w:val="25"/>
+          <w:szCs w:val="24"/>
+        </w:rPr>
+      </w:pPr>
+      <w:r>
+        <w:rPr>
+          <w:rStyle w:val="normaltextrun"/>
+          <w:rFonts w:cs="Arial"/>
+          <w:szCs w:val="24"/>
+        </w:rPr>
+        <w:t>A energia que é considerada sustentável, renovável, limpa e inesgotável é a Energia Solar e a Energia Eólica, pois com ela podemos reaproveitar a luz do Sol e o ventos para transformar em energia, além de não agredir e nem trazer problemas ao meio ambiente.</w:t>
+      </w:r>
+    </w:p>
+    <w:p>
+      <w:pPr>
+        <w:rPr>
+          <w:rStyle w:val="eop"/>
+          <w:rFonts w:cs="Arial"/>
+          <w:szCs w:val="24"/>
+        </w:rPr>
+      </w:pPr>
+      <w:r>
+        <w:rPr>
+          <w:rStyle w:val="normaltextrun"/>
+          <w:rFonts w:cs="Arial"/>
+          <w:szCs w:val="24"/>
         </w:rPr>
         <w:t>Energias renováveis são os futuros por serem energias ilimitadas e não prejudiciais ao meio ambiente, porém umas são mais caras do que outras e mais e mais rentáveis do que outras como podemos ver no gráfico coletado pelo “Portal Solar”</w:t>
       </w:r>
@@ -2801,8 +3764,7 @@
         <w:rPr>
           <w:rStyle w:val="eop"/>
           <w:rFonts w:cs="Arial"/>
-          <w:sz w:val="25"/>
-          <w:szCs w:val="25"/>
+          <w:szCs w:val="24"/>
         </w:rPr>
         <w:t>.</w:t>
       </w:r>
@@ -2810,18 +3772,137 @@
     <w:p>
       <w:pPr>
         <w:rPr>
+          <w:rFonts w:cs="Arial"/>
+          <w:szCs w:val="24"/>
+        </w:rPr>
+      </w:pPr>
+      <w:r>
+        <w:rPr>
+          <w:rFonts w:cs="Arial"/>
+          <w:szCs w:val="24"/>
+        </w:rPr>
+        <w:t xml:space="preserve">Se essas energia mais rentáveis e limpas que é o caso de Energia Solar e Eólica fosse mais acessíveis, muitas pessoas poderiam ter placas fotovoltaicas para usar o sol como energia para suas casas ou tetos de absorção solar, que captam o calor do sol e o transforma em energia, ganhando capacidade de esquentar a água dos chuveiros como por exemplo, e com isso ajudaria o país a diminuir o impacto </w:t>
+      </w:r>
+      <w:r>
+        <w:rPr>
+          <w:rFonts w:cs="Arial"/>
+          <w:szCs w:val="24"/>
+        </w:rPr>
+        <w:lastRenderedPageBreak/>
+        <w:t>ambiental (causadas pelas outras fontes de energia) e melhoraria a vida do planeta de forma sustentável</w:t>
+      </w:r>
+    </w:p>
+    <w:p>
+      <w:pPr>
+        <w:rPr>
           <w:rFonts w:eastAsiaTheme="minorEastAsia"/>
         </w:rPr>
       </w:pPr>
     </w:p>
     <w:sectPr>
+      <w:headerReference w:type="default" r:id="rId12"/>
       <w:pgSz w:w="11906" w:h="16838"/>
-      <w:pgMar w:top="1440" w:right="1440" w:bottom="1440" w:left="1440" w:header="720" w:footer="720" w:gutter="0"/>
+      <w:pgMar w:top="1440" w:right="1440" w:bottom="1440" w:left="1440" w:header="794" w:footer="720" w:gutter="0"/>
       <w:cols w:space="720"/>
       <w:docGrid w:linePitch="360"/>
     </w:sectPr>
   </w:body>
 </w:document>
+</file>
+
+<file path=word/endnotes.xml><?xml version="1.0" encoding="utf-8"?>
+<w:endnotes xmlns:wpc="http://schemas.microsoft.com/office/word/2010/wordprocessingCanvas" xmlns:cx="http://schemas.microsoft.com/office/drawing/2014/chartex" xmlns:cx1="http://schemas.microsoft.com/office/drawing/2015/9/8/chartex" xmlns:cx2="http://schemas.microsoft.com/office/drawing/2015/10/21/chartex" xmlns:cx3="http://schemas.microsoft.com/office/drawing/2016/5/9/chartex" xmlns:cx4="http://schemas.microsoft.com/office/drawing/2016/5/10/chartex" xmlns:cx5="http://schemas.microsoft.com/office/drawing/2016/5/11/chartex" xmlns:cx6="http://schemas.microsoft.com/office/drawing/2016/5/12/chartex" xmlns:cx7="http://schemas.microsoft.com/office/drawing/2016/5/13/chartex" xmlns:cx8="http://schemas.microsoft.com/office/drawing/2016/5/14/chartex" xmlns:mc="http://schemas.openxmlformats.org/markup-compatibility/2006" xmlns:aink="http://schemas.microsoft.com/office/drawing/2016/ink" xmlns:am3d="http://schemas.microsoft.com/office/drawing/2017/model3d" xmlns:o="urn:schemas-microsoft-com:office:office" xmlns:r="http://schemas.openxmlformats.org/officeDocument/2006/relationships" xmlns:m="http://schemas.openxmlformats.org/officeDocument/2006/math" xmlns:v="urn:schemas-microsoft-com:vml" xmlns:wp14="http://schemas.microsoft.com/office/word/2010/wordprocessingDrawing" xmlns:wp="http://schemas.openxmlformats.org/drawingml/2006/wordprocessingDrawing" xmlns:w10="urn:schemas-microsoft-com:office:word" xmlns:w="http://schemas.openxmlformats.org/wordprocessingml/2006/main" xmlns:w14="http://schemas.microsoft.com/office/word/2010/wordml" xmlns:w15="http://schemas.microsoft.com/office/word/2012/wordml" xmlns:w16cex="http://schemas.microsoft.com/office/word/2018/wordml/cex" xmlns:w16cid="http://schemas.microsoft.com/office/word/2016/wordml/cid" xmlns:w16="http://schemas.microsoft.com/office/word/2018/wordml" xmlns:w16se="http://schemas.microsoft.com/office/word/2015/wordml/symex" xmlns:wpg="http://schemas.microsoft.com/office/word/2010/wordprocessingGroup" xmlns:wpi="http://schemas.microsoft.com/office/word/2010/wordprocessingInk" xmlns:wne="http://schemas.microsoft.com/office/word/2006/wordml" xmlns:wps="http://schemas.microsoft.com/office/word/2010/wordprocessingShape" mc:Ignorable="w14 w15 w16se w16cid w16 w16cex wp14">
+  <w:endnote w:type="separator" w:id="-1">
+    <w:p>
+      <w:pPr>
+        <w:spacing w:line="240" w:lineRule="auto"/>
+      </w:pPr>
+      <w:r>
+        <w:separator/>
+      </w:r>
+    </w:p>
+  </w:endnote>
+  <w:endnote w:type="continuationSeparator" w:id="0">
+    <w:p>
+      <w:pPr>
+        <w:spacing w:line="240" w:lineRule="auto"/>
+      </w:pPr>
+      <w:r>
+        <w:continuationSeparator/>
+      </w:r>
+    </w:p>
+  </w:endnote>
+</w:endnotes>
+</file>
+
+<file path=word/footnotes.xml><?xml version="1.0" encoding="utf-8"?>
+<w:footnotes xmlns:wpc="http://schemas.microsoft.com/office/word/2010/wordprocessingCanvas" xmlns:cx="http://schemas.microsoft.com/office/drawing/2014/chartex" xmlns:cx1="http://schemas.microsoft.com/office/drawing/2015/9/8/chartex" xmlns:cx2="http://schemas.microsoft.com/office/drawing/2015/10/21/chartex" xmlns:cx3="http://schemas.microsoft.com/office/drawing/2016/5/9/chartex" xmlns:cx4="http://schemas.microsoft.com/office/drawing/2016/5/10/chartex" xmlns:cx5="http://schemas.microsoft.com/office/drawing/2016/5/11/chartex" xmlns:cx6="http://schemas.microsoft.com/office/drawing/2016/5/12/chartex" xmlns:cx7="http://schemas.microsoft.com/office/drawing/2016/5/13/chartex" xmlns:cx8="http://schemas.microsoft.com/office/drawing/2016/5/14/chartex" xmlns:mc="http://schemas.openxmlformats.org/markup-compatibility/2006" xmlns:aink="http://schemas.microsoft.com/office/drawing/2016/ink" xmlns:am3d="http://schemas.microsoft.com/office/drawing/2017/model3d" xmlns:o="urn:schemas-microsoft-com:office:office" xmlns:r="http://schemas.openxmlformats.org/officeDocument/2006/relationships" xmlns:m="http://schemas.openxmlformats.org/officeDocument/2006/math" xmlns:v="urn:schemas-microsoft-com:vml" xmlns:wp14="http://schemas.microsoft.com/office/word/2010/wordprocessingDrawing" xmlns:wp="http://schemas.openxmlformats.org/drawingml/2006/wordprocessingDrawing" xmlns:w10="urn:schemas-microsoft-com:office:word" xmlns:w="http://schemas.openxmlformats.org/wordprocessingml/2006/main" xmlns:w14="http://schemas.microsoft.com/office/word/2010/wordml" xmlns:w15="http://schemas.microsoft.com/office/word/2012/wordml" xmlns:w16cex="http://schemas.microsoft.com/office/word/2018/wordml/cex" xmlns:w16cid="http://schemas.microsoft.com/office/word/2016/wordml/cid" xmlns:w16="http://schemas.microsoft.com/office/word/2018/wordml" xmlns:w16se="http://schemas.microsoft.com/office/word/2015/wordml/symex" xmlns:wpg="http://schemas.microsoft.com/office/word/2010/wordprocessingGroup" xmlns:wpi="http://schemas.microsoft.com/office/word/2010/wordprocessingInk" xmlns:wne="http://schemas.microsoft.com/office/word/2006/wordml" xmlns:wps="http://schemas.microsoft.com/office/word/2010/wordprocessingShape" mc:Ignorable="w14 w15 w16se w16cid w16 w16cex wp14">
+  <w:footnote w:type="separator" w:id="-1">
+    <w:p>
+      <w:pPr>
+        <w:spacing w:line="240" w:lineRule="auto"/>
+      </w:pPr>
+      <w:r>
+        <w:separator/>
+      </w:r>
+    </w:p>
+  </w:footnote>
+  <w:footnote w:type="continuationSeparator" w:id="0">
+    <w:p>
+      <w:pPr>
+        <w:spacing w:line="240" w:lineRule="auto"/>
+      </w:pPr>
+      <w:r>
+        <w:continuationSeparator/>
+      </w:r>
+    </w:p>
+  </w:footnote>
+</w:footnotes>
+</file>
+
+<file path=word/header1.xml><?xml version="1.0" encoding="utf-8"?>
+<w:hdr xmlns:wpc="http://schemas.microsoft.com/office/word/2010/wordprocessingCanvas" xmlns:cx="http://schemas.microsoft.com/office/drawing/2014/chartex" xmlns:cx1="http://schemas.microsoft.com/office/drawing/2015/9/8/chartex" xmlns:cx2="http://schemas.microsoft.com/office/drawing/2015/10/21/chartex" xmlns:cx3="http://schemas.microsoft.com/office/drawing/2016/5/9/chartex" xmlns:cx4="http://schemas.microsoft.com/office/drawing/2016/5/10/chartex" xmlns:cx5="http://schemas.microsoft.com/office/drawing/2016/5/11/chartex" xmlns:cx6="http://schemas.microsoft.com/office/drawing/2016/5/12/chartex" xmlns:cx7="http://schemas.microsoft.com/office/drawing/2016/5/13/chartex" xmlns:cx8="http://schemas.microsoft.com/office/drawing/2016/5/14/chartex" xmlns:mc="http://schemas.openxmlformats.org/markup-compatibility/2006" xmlns:aink="http://schemas.microsoft.com/office/drawing/2016/ink" xmlns:am3d="http://schemas.microsoft.com/office/drawing/2017/model3d" xmlns:o="urn:schemas-microsoft-com:office:office" xmlns:r="http://schemas.openxmlformats.org/officeDocument/2006/relationships" xmlns:m="http://schemas.openxmlformats.org/officeDocument/2006/math" xmlns:v="urn:schemas-microsoft-com:vml" xmlns:wp14="http://schemas.microsoft.com/office/word/2010/wordprocessingDrawing" xmlns:wp="http://schemas.openxmlformats.org/drawingml/2006/wordprocessingDrawing" xmlns:w10="urn:schemas-microsoft-com:office:word" xmlns:w="http://schemas.openxmlformats.org/wordprocessingml/2006/main" xmlns:w14="http://schemas.microsoft.com/office/word/2010/wordml" xmlns:w15="http://schemas.microsoft.com/office/word/2012/wordml" xmlns:w16cex="http://schemas.microsoft.com/office/word/2018/wordml/cex" xmlns:w16cid="http://schemas.microsoft.com/office/word/2016/wordml/cid" xmlns:w16="http://schemas.microsoft.com/office/word/2018/wordml" xmlns:w16se="http://schemas.microsoft.com/office/word/2015/wordml/symex" xmlns:wpg="http://schemas.microsoft.com/office/word/2010/wordprocessingGroup" xmlns:wpi="http://schemas.microsoft.com/office/word/2010/wordprocessingInk" xmlns:wne="http://schemas.microsoft.com/office/word/2006/wordml" xmlns:wps="http://schemas.microsoft.com/office/word/2010/wordprocessingShape" mc:Ignorable="w14 w15 w16se w16cid w16 w16cex wp14">
+  <w:sdt>
+    <w:sdtPr>
+      <w:id w:val="2088730601"/>
+      <w:docPartObj>
+        <w:docPartGallery w:val="Page Numbers (Top of Page)"/>
+        <w:docPartUnique/>
+      </w:docPartObj>
+    </w:sdtPr>
+    <w:sdtEndPr>
+      <w:rPr>
+        <w:noProof/>
+      </w:rPr>
+    </w:sdtEndPr>
+    <w:sdtContent>
+      <w:p>
+        <w:pPr>
+          <w:pStyle w:val="Cabealho"/>
+          <w:jc w:val="right"/>
+        </w:pPr>
+        <w:r>
+          <w:fldChar w:fldCharType="begin"/>
+        </w:r>
+        <w:r>
+          <w:instrText xml:space="preserve"> PAGE  \* Arabic  \* MERGEFORMAT </w:instrText>
+        </w:r>
+        <w:r>
+          <w:fldChar w:fldCharType="separate"/>
+        </w:r>
+        <w:r>
+          <w:rPr>
+            <w:noProof/>
+          </w:rPr>
+          <w:t>1</w:t>
+        </w:r>
+        <w:r>
+          <w:fldChar w:fldCharType="end"/>
+        </w:r>
+      </w:p>
+    </w:sdtContent>
+  </w:sdt>
+</w:hdr>
 </file>
 
 <file path=word/numbering.xml><?xml version="1.0" encoding="utf-8"?>
@@ -4169,6 +5250,60 @@
     <w:basedOn w:val="Fontepargpadro"/>
     <w:rsid w:val="006B53B3"/>
   </w:style>
+  <w:style w:type="paragraph" w:styleId="Cabealho">
+    <w:name w:val="header"/>
+    <w:basedOn w:val="Normal"/>
+    <w:link w:val="CabealhoChar"/>
+    <w:uiPriority w:val="99"/>
+    <w:unhideWhenUsed/>
+    <w:rsid w:val="00FC1700"/>
+    <w:pPr>
+      <w:tabs>
+        <w:tab w:val="center" w:pos="4419"/>
+        <w:tab w:val="right" w:pos="8838"/>
+      </w:tabs>
+      <w:spacing w:line="240" w:lineRule="auto"/>
+    </w:pPr>
+  </w:style>
+  <w:style w:type="character" w:customStyle="1" w:styleId="CabealhoChar">
+    <w:name w:val="Cabeçalho Char"/>
+    <w:basedOn w:val="Fontepargpadro"/>
+    <w:link w:val="Cabealho"/>
+    <w:uiPriority w:val="99"/>
+    <w:rsid w:val="00FC1700"/>
+    <w:rPr>
+      <w:rFonts w:ascii="Arial" w:hAnsi="Arial"/>
+      <w:color w:val="000000" w:themeColor="text1"/>
+      <w:sz w:val="24"/>
+    </w:rPr>
+  </w:style>
+  <w:style w:type="paragraph" w:styleId="Rodap">
+    <w:name w:val="footer"/>
+    <w:basedOn w:val="Normal"/>
+    <w:link w:val="RodapChar"/>
+    <w:uiPriority w:val="99"/>
+    <w:unhideWhenUsed/>
+    <w:rsid w:val="00FC1700"/>
+    <w:pPr>
+      <w:tabs>
+        <w:tab w:val="center" w:pos="4419"/>
+        <w:tab w:val="right" w:pos="8838"/>
+      </w:tabs>
+      <w:spacing w:line="240" w:lineRule="auto"/>
+    </w:pPr>
+  </w:style>
+  <w:style w:type="character" w:customStyle="1" w:styleId="RodapChar">
+    <w:name w:val="Rodapé Char"/>
+    <w:basedOn w:val="Fontepargpadro"/>
+    <w:link w:val="Rodap"/>
+    <w:uiPriority w:val="99"/>
+    <w:rsid w:val="00FC1700"/>
+    <w:rPr>
+      <w:rFonts w:ascii="Arial" w:hAnsi="Arial"/>
+      <w:color w:val="000000" w:themeColor="text1"/>
+      <w:sz w:val="24"/>
+    </w:rPr>
+  </w:style>
 </w:styles>
 </file>
 

</xml_diff>